<commit_message>
Modificación línea 214 Reemplazo de Black Jack por Blackjack
</commit_message>
<xml_diff>
--- a/TPI Laboratorio I.docx
+++ b/TPI Laboratorio I.docx
@@ -425,10 +425,30 @@
         </w:numPr>
         <w:spacing w:after="158"/>
         <w:jc w:val="left"/>
-      </w:pPr>
-      <w:r>
+        <w:rPr>
+          <w:rFonts w:asciiTheme="minorHAnsi" w:hAnsiTheme="minorHAnsi" w:cstheme="minorHAnsi"/>
+          <w:sz w:val="22"/>
+        </w:rPr>
+      </w:pPr>
+      <w:r>
+        <w:rPr>
+          <w:rFonts w:asciiTheme="minorHAnsi" w:hAnsiTheme="minorHAnsi" w:cstheme="minorHAnsi"/>
+          <w:b/>
+          <w:bCs/>
+          <w:i/>
+          <w:iCs/>
+          <w:sz w:val="22"/>
+          <w:u w:val="single"/>
+        </w:rPr>
         <w:lastRenderedPageBreak/>
-        <w:t>Tarea 1: Elegir los juegos.</w:t>
+        <w:t>Tarea 1:</w:t>
+      </w:r>
+      <w:r>
+        <w:rPr>
+          <w:rFonts w:asciiTheme="minorHAnsi" w:hAnsiTheme="minorHAnsi" w:cstheme="minorHAnsi"/>
+          <w:sz w:val="22"/>
+        </w:rPr>
+        <w:t xml:space="preserve"> Elegir los juegos.</w:t>
       </w:r>
     </w:p>
     <w:p>
@@ -440,8 +460,16 @@
         </w:numPr>
         <w:spacing w:after="158"/>
         <w:jc w:val="left"/>
-      </w:pPr>
-      <w:r>
+        <w:rPr>
+          <w:rFonts w:asciiTheme="minorHAnsi" w:hAnsiTheme="minorHAnsi" w:cstheme="minorHAnsi"/>
+          <w:sz w:val="22"/>
+        </w:rPr>
+      </w:pPr>
+      <w:r>
+        <w:rPr>
+          <w:rFonts w:asciiTheme="minorHAnsi" w:hAnsiTheme="minorHAnsi" w:cstheme="minorHAnsi"/>
+          <w:sz w:val="22"/>
+        </w:rPr>
         <w:t>Bolatti Nicolás eligió el Tragamonedas.</w:t>
       </w:r>
     </w:p>
@@ -454,8 +482,16 @@
         </w:numPr>
         <w:spacing w:after="158"/>
         <w:jc w:val="left"/>
-      </w:pPr>
-      <w:r>
+        <w:rPr>
+          <w:rFonts w:asciiTheme="minorHAnsi" w:hAnsiTheme="minorHAnsi" w:cstheme="minorHAnsi"/>
+          <w:sz w:val="22"/>
+        </w:rPr>
+      </w:pPr>
+      <w:r>
+        <w:rPr>
+          <w:rFonts w:asciiTheme="minorHAnsi" w:hAnsiTheme="minorHAnsi" w:cstheme="minorHAnsi"/>
+          <w:sz w:val="22"/>
+        </w:rPr>
         <w:t>Brusadin Leonardo Andrés eligió el Black Jack.</w:t>
       </w:r>
     </w:p>
@@ -468,8 +504,16 @@
         </w:numPr>
         <w:spacing w:after="158"/>
         <w:jc w:val="left"/>
-      </w:pPr>
-      <w:r>
+        <w:rPr>
+          <w:rFonts w:asciiTheme="minorHAnsi" w:hAnsiTheme="minorHAnsi" w:cstheme="minorHAnsi"/>
+          <w:sz w:val="22"/>
+        </w:rPr>
+      </w:pPr>
+      <w:r>
+        <w:rPr>
+          <w:rFonts w:asciiTheme="minorHAnsi" w:hAnsiTheme="minorHAnsi" w:cstheme="minorHAnsi"/>
+          <w:sz w:val="22"/>
+        </w:rPr>
         <w:t>Charras Luis la Ruleta</w:t>
       </w:r>
     </w:p>
@@ -482,9 +526,740 @@
         </w:numPr>
         <w:spacing w:after="158"/>
         <w:jc w:val="left"/>
-      </w:pPr>
-      <w:r>
-        <w:t>Tarea 2: Análisis del enunciado</w:t>
+        <w:rPr>
+          <w:rFonts w:asciiTheme="minorHAnsi" w:hAnsiTheme="minorHAnsi" w:cstheme="minorHAnsi"/>
+          <w:sz w:val="22"/>
+        </w:rPr>
+      </w:pPr>
+      <w:r>
+        <w:rPr>
+          <w:rFonts w:asciiTheme="minorHAnsi" w:hAnsiTheme="minorHAnsi" w:cstheme="minorHAnsi"/>
+          <w:b/>
+          <w:bCs/>
+          <w:i/>
+          <w:iCs/>
+          <w:sz w:val="22"/>
+          <w:u w:val="single"/>
+        </w:rPr>
+        <w:t>Tarea 2:</w:t>
+      </w:r>
+      <w:r>
+        <w:rPr>
+          <w:rFonts w:asciiTheme="minorHAnsi" w:hAnsiTheme="minorHAnsi" w:cstheme="minorHAnsi"/>
+          <w:sz w:val="22"/>
+        </w:rPr>
+        <w:t xml:space="preserve"> Análisis del enunciado</w:t>
+      </w:r>
+      <w:r>
+        <w:rPr>
+          <w:rFonts w:asciiTheme="minorHAnsi" w:hAnsiTheme="minorHAnsi" w:cstheme="minorHAnsi"/>
+          <w:sz w:val="22"/>
+        </w:rPr>
+        <w:t>.</w:t>
+      </w:r>
+    </w:p>
+    <w:p>
+      <w:pPr>
+        <w:pStyle w:val="Prrafodelista"/>
+        <w:numPr>
+          <w:ilvl w:val="1"/>
+          <w:numId w:val="5"/>
+        </w:numPr>
+        <w:spacing w:after="158"/>
+        <w:jc w:val="left"/>
+        <w:rPr>
+          <w:rFonts w:asciiTheme="minorHAnsi" w:hAnsiTheme="minorHAnsi" w:cstheme="minorHAnsi"/>
+          <w:b/>
+          <w:bCs/>
+          <w:i/>
+          <w:iCs/>
+          <w:sz w:val="22"/>
+          <w:u w:val="single"/>
+        </w:rPr>
+      </w:pPr>
+      <w:r>
+        <w:rPr>
+          <w:rFonts w:asciiTheme="minorHAnsi" w:hAnsiTheme="minorHAnsi" w:cstheme="minorHAnsi"/>
+          <w:b/>
+          <w:bCs/>
+          <w:i/>
+          <w:iCs/>
+          <w:sz w:val="22"/>
+          <w:u w:val="single"/>
+        </w:rPr>
+        <w:t>Tragamonedas:</w:t>
+      </w:r>
+    </w:p>
+    <w:p>
+      <w:pPr>
+        <w:pStyle w:val="Prrafodelista"/>
+        <w:numPr>
+          <w:ilvl w:val="1"/>
+          <w:numId w:val="5"/>
+        </w:numPr>
+        <w:spacing w:after="158"/>
+        <w:jc w:val="left"/>
+        <w:rPr>
+          <w:rFonts w:asciiTheme="minorHAnsi" w:hAnsiTheme="minorHAnsi" w:cstheme="minorHAnsi"/>
+          <w:b/>
+          <w:bCs/>
+          <w:i/>
+          <w:iCs/>
+          <w:sz w:val="22"/>
+          <w:u w:val="single"/>
+        </w:rPr>
+      </w:pPr>
+      <w:r>
+        <w:rPr>
+          <w:rFonts w:asciiTheme="minorHAnsi" w:hAnsiTheme="minorHAnsi" w:cstheme="minorHAnsi"/>
+          <w:b/>
+          <w:bCs/>
+          <w:i/>
+          <w:iCs/>
+          <w:sz w:val="22"/>
+          <w:u w:val="single"/>
+        </w:rPr>
+        <w:t>Black</w:t>
+      </w:r>
+      <w:r>
+        <w:rPr>
+          <w:rFonts w:asciiTheme="minorHAnsi" w:hAnsiTheme="minorHAnsi" w:cstheme="minorHAnsi"/>
+          <w:b/>
+          <w:bCs/>
+          <w:i/>
+          <w:iCs/>
+          <w:sz w:val="22"/>
+          <w:u w:val="single"/>
+        </w:rPr>
+        <w:t>j</w:t>
+      </w:r>
+      <w:r>
+        <w:rPr>
+          <w:rFonts w:asciiTheme="minorHAnsi" w:hAnsiTheme="minorHAnsi" w:cstheme="minorHAnsi"/>
+          <w:b/>
+          <w:bCs/>
+          <w:i/>
+          <w:iCs/>
+          <w:sz w:val="22"/>
+          <w:u w:val="single"/>
+        </w:rPr>
+        <w:t>ack:</w:t>
+      </w:r>
+      <w:r>
+        <w:rPr>
+          <w:rFonts w:asciiTheme="minorHAnsi" w:hAnsiTheme="minorHAnsi" w:cstheme="minorHAnsi"/>
+          <w:sz w:val="22"/>
+        </w:rPr>
+        <w:t xml:space="preserve"> </w:t>
+      </w:r>
+      <w:r>
+        <w:rPr>
+          <w:rFonts w:asciiTheme="minorHAnsi" w:hAnsiTheme="minorHAnsi" w:cstheme="minorHAnsi"/>
+          <w:sz w:val="22"/>
+        </w:rPr>
+        <w:t xml:space="preserve">El </w:t>
+      </w:r>
+      <w:r>
+        <w:rPr>
+          <w:rFonts w:asciiTheme="minorHAnsi" w:hAnsiTheme="minorHAnsi" w:cstheme="minorHAnsi"/>
+          <w:b/>
+          <w:bCs/>
+          <w:sz w:val="22"/>
+        </w:rPr>
+        <w:t>Blackjack</w:t>
+      </w:r>
+      <w:r>
+        <w:rPr>
+          <w:rFonts w:asciiTheme="minorHAnsi" w:hAnsiTheme="minorHAnsi" w:cstheme="minorHAnsi"/>
+          <w:sz w:val="22"/>
+        </w:rPr>
+        <w:t xml:space="preserve">, también llamado </w:t>
+      </w:r>
+      <w:r>
+        <w:rPr>
+          <w:rFonts w:asciiTheme="minorHAnsi" w:hAnsiTheme="minorHAnsi" w:cstheme="minorHAnsi"/>
+          <w:b/>
+          <w:bCs/>
+          <w:sz w:val="22"/>
+        </w:rPr>
+        <w:t>veintiuno</w:t>
+      </w:r>
+      <w:r>
+        <w:rPr>
+          <w:rFonts w:asciiTheme="minorHAnsi" w:hAnsiTheme="minorHAnsi" w:cstheme="minorHAnsi"/>
+          <w:sz w:val="22"/>
+        </w:rPr>
+        <w:t>, es un juego de cartas, propio de los casinos con una o más barajas inglesas de 52 cartas sin los comodines, que consiste en sumar un valor lo más próximo a 21 pero sin pasarse. En un casino cada jugador de la mesa juega únicamente contra el crupier, intentando conseguir una mejor jugada que este. El crupier está sujeto a reglas fijas que le impiden tomar decisiones sobre el juego. Por ejemplo, está obligado a pedir carta siempre que su puntuación sume 16 o menos, y obligado a plantarse si suma 17 o más. Las cartas numéricas suman su valor, las figuras suman 10 y el As vale 11 o 1, a elección del jugador. En el caso del crupier, los Ases valen 11 mientras no se pase de 21, y 1 en caso contrario. La mejor jugada es conseguir 21 con solo dos cartas, esto es con un As más carta de valor 10. Esta jugada se conoce como Blackjack o 21 natural. Un Blackjack gana sobre un 21 conseguido con más de dos cartas.</w:t>
+      </w:r>
+    </w:p>
+    <w:p>
+      <w:pPr>
+        <w:pStyle w:val="Prrafodelista"/>
+        <w:numPr>
+          <w:ilvl w:val="1"/>
+          <w:numId w:val="5"/>
+        </w:numPr>
+        <w:spacing w:after="158"/>
+        <w:jc w:val="left"/>
+        <w:rPr>
+          <w:rFonts w:asciiTheme="minorHAnsi" w:hAnsiTheme="minorHAnsi" w:cstheme="minorHAnsi"/>
+          <w:b/>
+          <w:bCs/>
+          <w:i/>
+          <w:iCs/>
+          <w:sz w:val="22"/>
+          <w:u w:val="single"/>
+        </w:rPr>
+      </w:pPr>
+      <w:r>
+        <w:rPr>
+          <w:rFonts w:asciiTheme="minorHAnsi" w:hAnsiTheme="minorHAnsi" w:cstheme="minorHAnsi"/>
+          <w:b/>
+          <w:bCs/>
+          <w:i/>
+          <w:iCs/>
+          <w:sz w:val="22"/>
+          <w:u w:val="single"/>
+        </w:rPr>
+        <w:t>Ruleta:</w:t>
+      </w:r>
+    </w:p>
+    <w:p>
+      <w:pPr>
+        <w:pStyle w:val="Prrafodelista"/>
+        <w:numPr>
+          <w:ilvl w:val="0"/>
+          <w:numId w:val="5"/>
+        </w:numPr>
+        <w:spacing w:after="158"/>
+        <w:jc w:val="left"/>
+        <w:rPr>
+          <w:rFonts w:asciiTheme="minorHAnsi" w:hAnsiTheme="minorHAnsi" w:cstheme="minorHAnsi"/>
+          <w:b/>
+          <w:bCs/>
+          <w:i/>
+          <w:iCs/>
+          <w:sz w:val="22"/>
+          <w:u w:val="single"/>
+        </w:rPr>
+      </w:pPr>
+      <w:r>
+        <w:rPr>
+          <w:rFonts w:asciiTheme="minorHAnsi" w:hAnsiTheme="minorHAnsi" w:cstheme="minorHAnsi"/>
+          <w:b/>
+          <w:bCs/>
+          <w:i/>
+          <w:iCs/>
+          <w:sz w:val="22"/>
+          <w:u w:val="single"/>
+        </w:rPr>
+        <w:t>Tarea 3:</w:t>
+      </w:r>
+      <w:r>
+        <w:rPr>
+          <w:rFonts w:asciiTheme="minorHAnsi" w:hAnsiTheme="minorHAnsi" w:cstheme="minorHAnsi"/>
+          <w:sz w:val="22"/>
+        </w:rPr>
+        <w:t xml:space="preserve">  Todos decidimos usar Python.</w:t>
+      </w:r>
+    </w:p>
+    <w:p>
+      <w:pPr>
+        <w:pStyle w:val="Prrafodelista"/>
+        <w:numPr>
+          <w:ilvl w:val="0"/>
+          <w:numId w:val="5"/>
+        </w:numPr>
+        <w:spacing w:after="158"/>
+        <w:jc w:val="left"/>
+        <w:rPr>
+          <w:rFonts w:asciiTheme="minorHAnsi" w:hAnsiTheme="minorHAnsi" w:cstheme="minorHAnsi"/>
+          <w:b/>
+          <w:bCs/>
+          <w:i/>
+          <w:iCs/>
+          <w:sz w:val="22"/>
+          <w:u w:val="single"/>
+        </w:rPr>
+      </w:pPr>
+      <w:r>
+        <w:rPr>
+          <w:rFonts w:asciiTheme="minorHAnsi" w:hAnsiTheme="minorHAnsi" w:cstheme="minorHAnsi"/>
+          <w:b/>
+          <w:bCs/>
+          <w:i/>
+          <w:iCs/>
+          <w:sz w:val="22"/>
+          <w:u w:val="single"/>
+        </w:rPr>
+        <w:t xml:space="preserve">Tarea 4: </w:t>
+      </w:r>
+      <w:r>
+        <w:rPr>
+          <w:rFonts w:asciiTheme="minorHAnsi" w:hAnsiTheme="minorHAnsi" w:cstheme="minorHAnsi"/>
+          <w:sz w:val="22"/>
+        </w:rPr>
+        <w:t xml:space="preserve"> </w:t>
+      </w:r>
+      <w:r>
+        <w:rPr>
+          <w:rFonts w:asciiTheme="minorHAnsi" w:hAnsiTheme="minorHAnsi" w:cstheme="minorHAnsi"/>
+          <w:sz w:val="22"/>
+        </w:rPr>
+        <w:t>Gestor de tareas</w:t>
+      </w:r>
+      <w:r>
+        <w:rPr>
+          <w:rFonts w:asciiTheme="minorHAnsi" w:hAnsiTheme="minorHAnsi" w:cstheme="minorHAnsi"/>
+          <w:sz w:val="22"/>
+        </w:rPr>
+        <w:t>.</w:t>
+      </w:r>
+    </w:p>
+    <w:p>
+      <w:pPr>
+        <w:pStyle w:val="Prrafodelista"/>
+        <w:numPr>
+          <w:ilvl w:val="1"/>
+          <w:numId w:val="5"/>
+        </w:numPr>
+        <w:spacing w:after="158"/>
+        <w:jc w:val="left"/>
+        <w:rPr>
+          <w:rFonts w:asciiTheme="minorHAnsi" w:hAnsiTheme="minorHAnsi" w:cstheme="minorHAnsi"/>
+          <w:sz w:val="22"/>
+        </w:rPr>
+      </w:pPr>
+      <w:r>
+        <w:rPr>
+          <w:rFonts w:asciiTheme="minorHAnsi" w:hAnsiTheme="minorHAnsi" w:cstheme="minorHAnsi"/>
+          <w:sz w:val="22"/>
+        </w:rPr>
+        <w:t>Decidimos usar MeisterTask.</w:t>
+      </w:r>
+    </w:p>
+    <w:p>
+      <w:pPr>
+        <w:pStyle w:val="Prrafodelista"/>
+        <w:numPr>
+          <w:ilvl w:val="1"/>
+          <w:numId w:val="5"/>
+        </w:numPr>
+        <w:spacing w:after="158"/>
+        <w:jc w:val="left"/>
+        <w:rPr>
+          <w:rFonts w:asciiTheme="minorHAnsi" w:hAnsiTheme="minorHAnsi" w:cstheme="minorHAnsi"/>
+          <w:sz w:val="22"/>
+        </w:rPr>
+      </w:pPr>
+      <w:r>
+        <w:rPr>
+          <w:rFonts w:asciiTheme="minorHAnsi" w:hAnsiTheme="minorHAnsi" w:cstheme="minorHAnsi"/>
+          <w:sz w:val="22"/>
+        </w:rPr>
+        <w:t>Creamos el Proyecto.</w:t>
+      </w:r>
+    </w:p>
+    <w:p>
+      <w:pPr>
+        <w:pStyle w:val="Prrafodelista"/>
+        <w:numPr>
+          <w:ilvl w:val="1"/>
+          <w:numId w:val="5"/>
+        </w:numPr>
+        <w:spacing w:after="158"/>
+        <w:jc w:val="left"/>
+        <w:rPr>
+          <w:rFonts w:asciiTheme="minorHAnsi" w:hAnsiTheme="minorHAnsi" w:cstheme="minorHAnsi"/>
+          <w:sz w:val="22"/>
+        </w:rPr>
+      </w:pPr>
+      <w:r>
+        <w:rPr>
+          <w:rFonts w:asciiTheme="minorHAnsi" w:hAnsiTheme="minorHAnsi" w:cstheme="minorHAnsi"/>
+          <w:sz w:val="22"/>
+        </w:rPr>
+        <w:t>Creamos tareas para darle seguimiento a nuestro proyecto.</w:t>
+      </w:r>
+    </w:p>
+    <w:p>
+      <w:pPr>
+        <w:pStyle w:val="Prrafodelista"/>
+        <w:numPr>
+          <w:ilvl w:val="0"/>
+          <w:numId w:val="5"/>
+        </w:numPr>
+        <w:spacing w:after="158"/>
+        <w:jc w:val="left"/>
+        <w:rPr>
+          <w:rFonts w:asciiTheme="minorHAnsi" w:hAnsiTheme="minorHAnsi" w:cstheme="minorHAnsi"/>
+          <w:sz w:val="22"/>
+        </w:rPr>
+      </w:pPr>
+      <w:r>
+        <w:rPr>
+          <w:rFonts w:asciiTheme="minorHAnsi" w:hAnsiTheme="minorHAnsi" w:cstheme="minorHAnsi"/>
+          <w:b/>
+          <w:bCs/>
+          <w:i/>
+          <w:iCs/>
+          <w:sz w:val="22"/>
+          <w:u w:val="single"/>
+        </w:rPr>
+        <w:t>Tarea 5:</w:t>
+      </w:r>
+      <w:r>
+        <w:rPr>
+          <w:rFonts w:asciiTheme="minorHAnsi" w:hAnsiTheme="minorHAnsi" w:cstheme="minorHAnsi"/>
+          <w:sz w:val="22"/>
+        </w:rPr>
+        <w:t xml:space="preserve">  Repositorio.</w:t>
+      </w:r>
+    </w:p>
+    <w:p>
+      <w:pPr>
+        <w:pStyle w:val="Prrafodelista"/>
+        <w:numPr>
+          <w:ilvl w:val="1"/>
+          <w:numId w:val="5"/>
+        </w:numPr>
+        <w:spacing w:after="158"/>
+        <w:jc w:val="left"/>
+        <w:rPr>
+          <w:rFonts w:asciiTheme="minorHAnsi" w:hAnsiTheme="minorHAnsi" w:cstheme="minorHAnsi"/>
+          <w:sz w:val="22"/>
+        </w:rPr>
+      </w:pPr>
+      <w:r>
+        <w:rPr>
+          <w:rFonts w:asciiTheme="minorHAnsi" w:hAnsiTheme="minorHAnsi" w:cstheme="minorHAnsi"/>
+          <w:sz w:val="22"/>
+        </w:rPr>
+        <w:t>Decidimos utilizar GitHub.</w:t>
+      </w:r>
+    </w:p>
+    <w:p>
+      <w:pPr>
+        <w:pStyle w:val="Prrafodelista"/>
+        <w:numPr>
+          <w:ilvl w:val="1"/>
+          <w:numId w:val="5"/>
+        </w:numPr>
+        <w:spacing w:after="158"/>
+        <w:jc w:val="left"/>
+        <w:rPr>
+          <w:rFonts w:asciiTheme="minorHAnsi" w:hAnsiTheme="minorHAnsi" w:cstheme="minorHAnsi"/>
+          <w:sz w:val="22"/>
+        </w:rPr>
+      </w:pPr>
+      <w:r>
+        <w:rPr>
+          <w:rFonts w:asciiTheme="minorHAnsi" w:hAnsiTheme="minorHAnsi" w:cstheme="minorHAnsi"/>
+          <w:sz w:val="22"/>
+        </w:rPr>
+        <w:t>Creamos el repositorio.</w:t>
+      </w:r>
+    </w:p>
+    <w:p>
+      <w:pPr>
+        <w:pStyle w:val="Prrafodelista"/>
+        <w:numPr>
+          <w:ilvl w:val="1"/>
+          <w:numId w:val="5"/>
+        </w:numPr>
+        <w:spacing w:after="158"/>
+        <w:jc w:val="left"/>
+        <w:rPr>
+          <w:rFonts w:asciiTheme="minorHAnsi" w:hAnsiTheme="minorHAnsi" w:cstheme="minorHAnsi"/>
+          <w:sz w:val="22"/>
+        </w:rPr>
+      </w:pPr>
+      <w:r>
+        <w:rPr>
+          <w:rFonts w:asciiTheme="minorHAnsi" w:hAnsiTheme="minorHAnsi" w:cstheme="minorHAnsi"/>
+          <w:sz w:val="22"/>
+        </w:rPr>
+        <w:t xml:space="preserve">Cargamos los proyectos a </w:t>
+      </w:r>
+      <w:r>
+        <w:rPr>
+          <w:rFonts w:asciiTheme="minorHAnsi" w:hAnsiTheme="minorHAnsi" w:cstheme="minorHAnsi"/>
+          <w:sz w:val="22"/>
+        </w:rPr>
+        <w:t>repositorio</w:t>
+      </w:r>
+      <w:r>
+        <w:rPr>
+          <w:rFonts w:asciiTheme="minorHAnsi" w:hAnsiTheme="minorHAnsi" w:cstheme="minorHAnsi"/>
+          <w:sz w:val="22"/>
+        </w:rPr>
+        <w:t>.</w:t>
+      </w:r>
+    </w:p>
+    <w:p>
+      <w:pPr>
+        <w:pStyle w:val="Prrafodelista"/>
+        <w:numPr>
+          <w:ilvl w:val="1"/>
+          <w:numId w:val="5"/>
+        </w:numPr>
+        <w:spacing w:after="158"/>
+        <w:jc w:val="left"/>
+        <w:rPr>
+          <w:rFonts w:asciiTheme="minorHAnsi" w:hAnsiTheme="minorHAnsi" w:cstheme="minorHAnsi"/>
+          <w:sz w:val="22"/>
+        </w:rPr>
+      </w:pPr>
+      <w:r>
+        <w:rPr>
+          <w:rFonts w:asciiTheme="minorHAnsi" w:hAnsiTheme="minorHAnsi" w:cstheme="minorHAnsi"/>
+          <w:sz w:val="22"/>
+        </w:rPr>
+        <w:t>Actualizamos versiones hasta llegar a la versión final del proyecto.</w:t>
+      </w:r>
+    </w:p>
+    <w:p>
+      <w:pPr>
+        <w:pStyle w:val="Prrafodelista"/>
+        <w:numPr>
+          <w:ilvl w:val="0"/>
+          <w:numId w:val="5"/>
+        </w:numPr>
+        <w:spacing w:after="158"/>
+        <w:jc w:val="left"/>
+        <w:rPr>
+          <w:rFonts w:asciiTheme="minorHAnsi" w:hAnsiTheme="minorHAnsi" w:cstheme="minorHAnsi"/>
+          <w:sz w:val="22"/>
+        </w:rPr>
+      </w:pPr>
+      <w:r>
+        <w:rPr>
+          <w:rFonts w:asciiTheme="minorHAnsi" w:hAnsiTheme="minorHAnsi" w:cstheme="minorHAnsi"/>
+          <w:b/>
+          <w:bCs/>
+          <w:i/>
+          <w:iCs/>
+          <w:sz w:val="22"/>
+          <w:u w:val="single"/>
+        </w:rPr>
+        <w:t>Tarea 6:</w:t>
+      </w:r>
+      <w:r>
+        <w:rPr>
+          <w:rFonts w:asciiTheme="minorHAnsi" w:hAnsiTheme="minorHAnsi" w:cstheme="minorHAnsi"/>
+          <w:sz w:val="22"/>
+        </w:rPr>
+        <w:t xml:space="preserve"> </w:t>
+      </w:r>
+      <w:r>
+        <w:rPr>
+          <w:rFonts w:asciiTheme="minorHAnsi" w:hAnsiTheme="minorHAnsi" w:cstheme="minorHAnsi"/>
+          <w:sz w:val="22"/>
+        </w:rPr>
+        <w:t xml:space="preserve"> Prueba de escritorio.</w:t>
+      </w:r>
+    </w:p>
+    <w:p>
+      <w:pPr>
+        <w:pStyle w:val="Prrafodelista"/>
+        <w:numPr>
+          <w:ilvl w:val="1"/>
+          <w:numId w:val="5"/>
+        </w:numPr>
+        <w:spacing w:after="158"/>
+        <w:jc w:val="left"/>
+        <w:rPr>
+          <w:rFonts w:asciiTheme="minorHAnsi" w:hAnsiTheme="minorHAnsi" w:cstheme="minorHAnsi"/>
+          <w:sz w:val="22"/>
+        </w:rPr>
+      </w:pPr>
+      <w:r>
+        <w:rPr>
+          <w:rFonts w:asciiTheme="minorHAnsi" w:hAnsiTheme="minorHAnsi" w:cstheme="minorHAnsi"/>
+          <w:sz w:val="22"/>
+        </w:rPr>
+        <w:t>Tragamonedas</w:t>
+      </w:r>
+    </w:p>
+    <w:p>
+      <w:pPr>
+        <w:pStyle w:val="Prrafodelista"/>
+        <w:numPr>
+          <w:ilvl w:val="1"/>
+          <w:numId w:val="5"/>
+        </w:numPr>
+        <w:spacing w:after="158"/>
+        <w:jc w:val="left"/>
+        <w:rPr>
+          <w:rFonts w:asciiTheme="minorHAnsi" w:hAnsiTheme="minorHAnsi" w:cstheme="minorHAnsi"/>
+          <w:sz w:val="22"/>
+        </w:rPr>
+      </w:pPr>
+      <w:r>
+        <w:rPr>
+          <w:rFonts w:asciiTheme="minorHAnsi" w:hAnsiTheme="minorHAnsi" w:cstheme="minorHAnsi"/>
+          <w:sz w:val="22"/>
+        </w:rPr>
+        <w:t>Black</w:t>
+      </w:r>
+      <w:r>
+        <w:rPr>
+          <w:rFonts w:asciiTheme="minorHAnsi" w:hAnsiTheme="minorHAnsi" w:cstheme="minorHAnsi"/>
+          <w:sz w:val="22"/>
+        </w:rPr>
+        <w:t>j</w:t>
+      </w:r>
+      <w:r>
+        <w:rPr>
+          <w:rFonts w:asciiTheme="minorHAnsi" w:hAnsiTheme="minorHAnsi" w:cstheme="minorHAnsi"/>
+          <w:sz w:val="22"/>
+        </w:rPr>
+        <w:t>ack</w:t>
+      </w:r>
+    </w:p>
+    <w:p>
+      <w:pPr>
+        <w:pStyle w:val="Prrafodelista"/>
+        <w:numPr>
+          <w:ilvl w:val="2"/>
+          <w:numId w:val="5"/>
+        </w:numPr>
+        <w:spacing w:after="158"/>
+        <w:jc w:val="left"/>
+        <w:rPr>
+          <w:rFonts w:asciiTheme="minorHAnsi" w:hAnsiTheme="minorHAnsi" w:cstheme="minorHAnsi"/>
+          <w:sz w:val="22"/>
+        </w:rPr>
+      </w:pPr>
+      <w:r>
+        <w:rPr>
+          <w:rFonts w:asciiTheme="minorHAnsi" w:hAnsiTheme="minorHAnsi" w:cstheme="minorHAnsi"/>
+          <w:sz w:val="22"/>
+        </w:rPr>
+        <w:t>Ingresamos a Casino.py</w:t>
+      </w:r>
+    </w:p>
+    <w:p>
+      <w:pPr>
+        <w:pStyle w:val="Prrafodelista"/>
+        <w:numPr>
+          <w:ilvl w:val="2"/>
+          <w:numId w:val="5"/>
+        </w:numPr>
+        <w:spacing w:after="158"/>
+        <w:jc w:val="left"/>
+        <w:rPr>
+          <w:rFonts w:asciiTheme="minorHAnsi" w:hAnsiTheme="minorHAnsi" w:cstheme="minorHAnsi"/>
+          <w:sz w:val="22"/>
+        </w:rPr>
+      </w:pPr>
+      <w:r>
+        <w:rPr>
+          <w:rFonts w:asciiTheme="minorHAnsi" w:hAnsiTheme="minorHAnsi" w:cstheme="minorHAnsi"/>
+          <w:sz w:val="22"/>
+        </w:rPr>
+        <w:t>Ejecutamos el archivo</w:t>
+      </w:r>
+    </w:p>
+    <w:p>
+      <w:pPr>
+        <w:pStyle w:val="Prrafodelista"/>
+        <w:numPr>
+          <w:ilvl w:val="2"/>
+          <w:numId w:val="5"/>
+        </w:numPr>
+        <w:spacing w:after="158"/>
+        <w:jc w:val="left"/>
+        <w:rPr>
+          <w:rFonts w:asciiTheme="minorHAnsi" w:hAnsiTheme="minorHAnsi" w:cstheme="minorHAnsi"/>
+          <w:sz w:val="22"/>
+        </w:rPr>
+      </w:pPr>
+      <w:r>
+        <w:rPr>
+          <w:rFonts w:asciiTheme="minorHAnsi" w:hAnsiTheme="minorHAnsi" w:cstheme="minorHAnsi"/>
+          <w:sz w:val="22"/>
+        </w:rPr>
+        <w:t>Seguimos las instrucciones del juego</w:t>
+      </w:r>
+    </w:p>
+    <w:p>
+      <w:pPr>
+        <w:pStyle w:val="Prrafodelista"/>
+        <w:numPr>
+          <w:ilvl w:val="2"/>
+          <w:numId w:val="5"/>
+        </w:numPr>
+        <w:spacing w:after="158"/>
+        <w:jc w:val="left"/>
+        <w:rPr>
+          <w:rFonts w:asciiTheme="minorHAnsi" w:hAnsiTheme="minorHAnsi" w:cstheme="minorHAnsi"/>
+          <w:sz w:val="22"/>
+        </w:rPr>
+      </w:pPr>
+      <w:r>
+        <w:rPr>
+          <w:rFonts w:asciiTheme="minorHAnsi" w:hAnsiTheme="minorHAnsi" w:cstheme="minorHAnsi"/>
+          <w:sz w:val="22"/>
+        </w:rPr>
+        <w:t>Probamos todas las combinaciones</w:t>
+      </w:r>
+    </w:p>
+    <w:p>
+      <w:pPr>
+        <w:pStyle w:val="Prrafodelista"/>
+        <w:spacing w:after="158"/>
+        <w:ind w:left="2160" w:firstLine="0"/>
+        <w:jc w:val="left"/>
+        <w:rPr>
+          <w:rFonts w:asciiTheme="minorHAnsi" w:hAnsiTheme="minorHAnsi" w:cstheme="minorHAnsi"/>
+          <w:sz w:val="22"/>
+        </w:rPr>
+      </w:pPr>
+    </w:p>
+    <w:p>
+      <w:pPr>
+        <w:pStyle w:val="Prrafodelista"/>
+        <w:spacing w:after="158"/>
+        <w:ind w:left="2160" w:firstLine="0"/>
+        <w:jc w:val="left"/>
+        <w:rPr>
+          <w:rFonts w:asciiTheme="minorHAnsi" w:hAnsiTheme="minorHAnsi" w:cstheme="minorHAnsi"/>
+          <w:sz w:val="22"/>
+          <w:u w:val="single"/>
+        </w:rPr>
+      </w:pPr>
+    </w:p>
+    <w:p>
+      <w:pPr>
+        <w:pStyle w:val="Prrafodelista"/>
+        <w:numPr>
+          <w:ilvl w:val="1"/>
+          <w:numId w:val="5"/>
+        </w:numPr>
+        <w:spacing w:after="158"/>
+        <w:jc w:val="left"/>
+        <w:rPr>
+          <w:rFonts w:asciiTheme="minorHAnsi" w:hAnsiTheme="minorHAnsi" w:cstheme="minorHAnsi"/>
+          <w:b/>
+          <w:bCs/>
+          <w:i/>
+          <w:iCs/>
+          <w:sz w:val="22"/>
+          <w:u w:val="single"/>
+        </w:rPr>
+      </w:pPr>
+      <w:r>
+        <w:rPr>
+          <w:rFonts w:asciiTheme="minorHAnsi" w:hAnsiTheme="minorHAnsi" w:cstheme="minorHAnsi"/>
+          <w:b/>
+          <w:bCs/>
+          <w:i/>
+          <w:iCs/>
+          <w:sz w:val="22"/>
+          <w:u w:val="single"/>
+        </w:rPr>
+        <w:t>Ruleta</w:t>
       </w:r>
     </w:p>
     <w:p>
@@ -492,6 +1267,14 @@
         <w:spacing w:after="158"/>
         <w:ind w:left="0" w:firstLine="0"/>
         <w:jc w:val="left"/>
+        <w:rPr>
+          <w:b/>
+          <w:bCs/>
+          <w:i/>
+          <w:iCs/>
+          <w:sz w:val="36"/>
+          <w:szCs w:val="36"/>
+        </w:rPr>
       </w:pPr>
     </w:p>
     <w:p>
@@ -1827,7 +2610,7 @@
         <w:ind w:left="1440" w:hanging="360"/>
       </w:pPr>
     </w:lvl>
-    <w:lvl w:ilvl="2" w:tplc="2C0A001B" w:tentative="1">
+    <w:lvl w:ilvl="2" w:tplc="2C0A001B">
       <w:start w:val="1"/>
       <w:numFmt w:val="lowerRoman"/>
       <w:lvlText w:val="%3."/>
@@ -2794,6 +3577,37 @@
       <w:contextualSpacing/>
     </w:pPr>
   </w:style>
+  <w:style w:type="paragraph" w:styleId="NormalWeb">
+    <w:name w:val="Normal (Web)"/>
+    <w:basedOn w:val="Normal"/>
+    <w:uiPriority w:val="99"/>
+    <w:semiHidden/>
+    <w:unhideWhenUsed/>
+    <w:rsid w:val="00D40753"/>
+    <w:pPr>
+      <w:spacing w:before="100" w:beforeAutospacing="1" w:after="100" w:afterAutospacing="1" w:line="240" w:lineRule="auto"/>
+      <w:ind w:left="0" w:firstLine="0"/>
+      <w:jc w:val="left"/>
+    </w:pPr>
+    <w:rPr>
+      <w:rFonts w:ascii="Times New Roman" w:eastAsia="Times New Roman" w:hAnsi="Times New Roman" w:cs="Times New Roman"/>
+      <w:color w:val="auto"/>
+      <w:sz w:val="24"/>
+      <w:szCs w:val="24"/>
+    </w:rPr>
+  </w:style>
+  <w:style w:type="character" w:styleId="Hipervnculo">
+    <w:name w:val="Hyperlink"/>
+    <w:basedOn w:val="Fuentedeprrafopredeter"/>
+    <w:uiPriority w:val="99"/>
+    <w:semiHidden/>
+    <w:unhideWhenUsed/>
+    <w:rsid w:val="00D40753"/>
+    <w:rPr>
+      <w:color w:val="0000FF"/>
+      <w:u w:val="single"/>
+    </w:rPr>
+  </w:style>
 </w:styles>
 </file>
 

</xml_diff>